<commit_message>
auto generate dictionary with Ingredients in inpute
</commit_message>
<xml_diff>
--- a/Out_put/瓶装/王老吉.docx
+++ b/Out_put/瓶装/王老吉.docx
@@ -839,6 +839,7 @@
               </w:rPr>
               <w:t xml:space="preserve">تاريخ الانتاج : </w:t>
             </w:r>
+            <w:bookmarkStart w:id="0" w:name="_GoBack"/>
             <w:r>
               <w:rPr>
                 <w:rFonts w:hint="cs"/>
@@ -847,8 +848,9 @@
                 <w:rtl/>
                 <w:lang w:bidi="ar-AE"/>
               </w:rPr>
-              <w:t>27/03/2017</w:t>
-            </w:r>
+              <w:t>31/09/2017</w:t>
+            </w:r>
+            <w:bookmarkEnd w:id="0"/>
           </w:p>
           <w:p>
             <w:pPr>
@@ -879,7 +881,7 @@
                 <w:rtl/>
                 <w:lang w:bidi="ar-AE"/>
               </w:rPr>
-              <w:t>26/03/2019</w:t>
+              <w:t>31/09/2019</w:t>
             </w:r>
           </w:p>
           <w:p>
@@ -1734,7 +1736,7 @@
                 <w:rtl/>
                 <w:lang w:bidi="ar-AE"/>
               </w:rPr>
-              <w:t>27/03/2017</w:t>
+              <w:t>31/09/2017</w:t>
             </w:r>
           </w:p>
           <w:p>
@@ -1766,7 +1768,7 @@
                 <w:rtl/>
                 <w:lang w:bidi="ar-AE"/>
               </w:rPr>
-              <w:t>26/03/2019</w:t>
+              <w:t>31/09/2019</w:t>
             </w:r>
           </w:p>
           <w:p>
@@ -2621,7 +2623,7 @@
                 <w:rtl/>
                 <w:lang w:bidi="ar-AE"/>
               </w:rPr>
-              <w:t>27/03/2017</w:t>
+              <w:t>31/09/2017</w:t>
             </w:r>
           </w:p>
           <w:p>
@@ -2653,7 +2655,7 @@
                 <w:rtl/>
                 <w:lang w:bidi="ar-AE"/>
               </w:rPr>
-              <w:t>26/03/2019</w:t>
+              <w:t>31/09/2019</w:t>
             </w:r>
           </w:p>
           <w:p>
@@ -5868,7 +5870,7 @@
                 <w:rtl/>
                 <w:lang w:bidi="ar-AE"/>
               </w:rPr>
-              <w:t>27/03/2017</w:t>
+              <w:t>31/09/2017</w:t>
             </w:r>
           </w:p>
           <w:p>
@@ -5900,7 +5902,7 @@
                 <w:rtl/>
                 <w:lang w:bidi="ar-AE"/>
               </w:rPr>
-              <w:t>26/03/2019</w:t>
+              <w:t>31/09/2019</w:t>
             </w:r>
           </w:p>
           <w:p>
@@ -6755,7 +6757,7 @@
                 <w:rtl/>
                 <w:lang w:bidi="ar-AE"/>
               </w:rPr>
-              <w:t>27/03/2017</w:t>
+              <w:t>31/09/2017</w:t>
             </w:r>
           </w:p>
           <w:p>
@@ -6787,7 +6789,7 @@
                 <w:rtl/>
                 <w:lang w:bidi="ar-AE"/>
               </w:rPr>
-              <w:t>26/03/2019</w:t>
+              <w:t>31/09/2019</w:t>
             </w:r>
           </w:p>
           <w:p>
@@ -7642,7 +7644,7 @@
                 <w:rtl/>
                 <w:lang w:bidi="ar-AE"/>
               </w:rPr>
-              <w:t>27/03/2017</w:t>
+              <w:t>31/09/2017</w:t>
             </w:r>
           </w:p>
           <w:p>
@@ -7674,7 +7676,7 @@
                 <w:rtl/>
                 <w:lang w:bidi="ar-AE"/>
               </w:rPr>
-              <w:t>26/03/2019</w:t>
+              <w:t>31/09/2019</w:t>
             </w:r>
           </w:p>
           <w:p>
@@ -10053,8 +10055,6 @@
               </w:rPr>
               <w:t>in</w:t>
             </w:r>
-            <w:bookmarkStart w:id="0" w:name="_GoBack"/>
-            <w:bookmarkEnd w:id="0"/>
             <w:r>
               <w:rPr>
                 <w:sz w:val="15"/>

</xml_diff>